<commit_message>
Programa a su aproximadamente 92%
</commit_message>
<xml_diff>
--- a/requerimientos.docx
+++ b/requerimientos.docx
@@ -130,23 +130,7 @@
           <w:rFonts w:ascii="Times New Roman" w:hAnsi="Times New Roman" w:cs="Times New Roman"/>
           <w:sz w:val="48"/>
         </w:rPr>
-        <w:t xml:space="preserve">Antonio </w:t>
-      </w:r>
-      <w:proofErr w:type="spellStart"/>
-      <w:r>
-        <w:rPr>
-          <w:rFonts w:ascii="Times New Roman" w:hAnsi="Times New Roman" w:cs="Times New Roman"/>
-          <w:sz w:val="48"/>
-        </w:rPr>
-        <w:t>Cetzal</w:t>
-      </w:r>
-      <w:proofErr w:type="spellEnd"/>
-      <w:r>
-        <w:rPr>
-          <w:rFonts w:ascii="Times New Roman" w:hAnsi="Times New Roman" w:cs="Times New Roman"/>
-          <w:sz w:val="48"/>
-        </w:rPr>
-        <w:t xml:space="preserve"> Patrón</w:t>
+        <w:t>Antonio Cetzal Patrón</w:t>
       </w:r>
     </w:p>
     <w:p>
@@ -1026,7 +1010,6 @@
         </w:rPr>
         <w:t xml:space="preserve"> </w:t>
       </w:r>
-      <w:proofErr w:type="gramStart"/>
       <w:r>
         <w:rPr>
           <w:rFonts w:cstheme="majorHAnsi"/>
@@ -1047,7 +1030,6 @@
         </w:rPr>
         <w:t>ntroducción</w:t>
       </w:r>
-      <w:proofErr w:type="gramEnd"/>
       <w:r>
         <w:rPr>
           <w:rFonts w:cstheme="majorHAnsi"/>
@@ -1899,25 +1881,7 @@
             <w:sz w:val="24"/>
             <w:szCs w:val="24"/>
           </w:rPr>
-          <w:t xml:space="preserve">minar </w:t>
-        </w:r>
-        <w:proofErr w:type="spellStart"/>
-        <w:r>
-          <w:rPr>
-            <w:rFonts w:asciiTheme="majorHAnsi" w:hAnsiTheme="majorHAnsi" w:cstheme="majorHAnsi"/>
-            <w:sz w:val="24"/>
-            <w:szCs w:val="24"/>
-          </w:rPr>
-          <w:t>quizzes</w:t>
-        </w:r>
-        <w:proofErr w:type="spellEnd"/>
-        <w:r>
-          <w:rPr>
-            <w:rFonts w:asciiTheme="majorHAnsi" w:hAnsiTheme="majorHAnsi" w:cstheme="majorHAnsi"/>
-            <w:sz w:val="24"/>
-            <w:szCs w:val="24"/>
-          </w:rPr>
-          <w:t xml:space="preserve">, al igual que agregar preguntas </w:t>
+          <w:t xml:space="preserve">minar quizzes, al igual que agregar preguntas </w:t>
         </w:r>
       </w:ins>
       <w:r>
@@ -2223,63 +2187,27 @@
             <w:sz w:val="24"/>
             <w:szCs w:val="24"/>
           </w:rPr>
-          <w:t xml:space="preserve">En perfil podrá ver sus avances de los </w:t>
-        </w:r>
-        <w:proofErr w:type="spellStart"/>
+          <w:t>En perfil podrá ver sus avances de los quizzes realizados (</w:t>
+        </w:r>
+      </w:ins>
+      <w:ins w:id="60" w:author="JESSICA SARAI GONZALEZ BAUTISTA" w:date="2018-09-28T01:21:00Z">
         <w:r>
           <w:rPr>
             <w:rFonts w:asciiTheme="majorHAnsi" w:hAnsiTheme="majorHAnsi" w:cstheme="majorHAnsi"/>
             <w:sz w:val="24"/>
             <w:szCs w:val="24"/>
           </w:rPr>
-          <w:t>quizzes</w:t>
-        </w:r>
-        <w:proofErr w:type="spellEnd"/>
+          <w:t xml:space="preserve">Nombre del quiz, </w:t>
+        </w:r>
+      </w:ins>
+      <w:ins w:id="61" w:author="JESSICA SARAI GONZALEZ BAUTISTA" w:date="2018-09-28T01:22:00Z">
         <w:r>
           <w:rPr>
             <w:rFonts w:asciiTheme="majorHAnsi" w:hAnsiTheme="majorHAnsi" w:cstheme="majorHAnsi"/>
             <w:sz w:val="24"/>
             <w:szCs w:val="24"/>
           </w:rPr>
-          <w:t xml:space="preserve"> realizados (</w:t>
-        </w:r>
-      </w:ins>
-      <w:ins w:id="60" w:author="JESSICA SARAI GONZALEZ BAUTISTA" w:date="2018-09-28T01:21:00Z">
-        <w:r>
-          <w:rPr>
-            <w:rFonts w:asciiTheme="majorHAnsi" w:hAnsiTheme="majorHAnsi" w:cstheme="majorHAnsi"/>
-            <w:sz w:val="24"/>
-            <w:szCs w:val="24"/>
-          </w:rPr>
-          <w:t xml:space="preserve">Nombre del quiz, </w:t>
-        </w:r>
-      </w:ins>
-      <w:ins w:id="61" w:author="JESSICA SARAI GONZALEZ BAUTISTA" w:date="2018-09-28T01:22:00Z">
-        <w:r>
-          <w:rPr>
-            <w:rFonts w:asciiTheme="majorHAnsi" w:hAnsiTheme="majorHAnsi" w:cstheme="majorHAnsi"/>
-            <w:sz w:val="24"/>
-            <w:szCs w:val="24"/>
-          </w:rPr>
-          <w:t xml:space="preserve">día presentado, hora presentada, calificación y </w:t>
-        </w:r>
-        <w:proofErr w:type="gramStart"/>
-        <w:r>
-          <w:rPr>
-            <w:rFonts w:asciiTheme="majorHAnsi" w:hAnsiTheme="majorHAnsi" w:cstheme="majorHAnsi"/>
-            <w:sz w:val="24"/>
-            <w:szCs w:val="24"/>
-          </w:rPr>
-          <w:t>status</w:t>
-        </w:r>
-        <w:proofErr w:type="gramEnd"/>
-        <w:r>
-          <w:rPr>
-            <w:rFonts w:asciiTheme="majorHAnsi" w:hAnsiTheme="majorHAnsi" w:cstheme="majorHAnsi"/>
-            <w:sz w:val="24"/>
-            <w:szCs w:val="24"/>
-          </w:rPr>
-          <w:t xml:space="preserve"> (aprobado o no aprobado</w:t>
+          <w:t>día presentado, hora presentada, calificación y status (aprobado o no aprobado</w:t>
         </w:r>
       </w:ins>
       <w:r>
@@ -2768,16 +2696,7 @@
           <w:sz w:val="24"/>
           <w:szCs w:val="24"/>
         </w:rPr>
-        <w:t xml:space="preserve"> Se tendrá opciones respecto a la elaboración de los </w:t>
-      </w:r>
-      <w:proofErr w:type="spellStart"/>
-      <w:r>
-        <w:rPr>
-          <w:rFonts w:asciiTheme="majorHAnsi" w:hAnsiTheme="majorHAnsi" w:cstheme="majorHAnsi"/>
-          <w:sz w:val="24"/>
-          <w:szCs w:val="24"/>
-        </w:rPr>
-        <w:t>quiz</w:t>
+        <w:t xml:space="preserve"> Se tendrá opciones respecto a la elaboración de los quiz</w:t>
       </w:r>
       <w:ins w:id="85" w:author="JESSICA SARAI GONZALEZ BAUTISTA" w:date="2018-09-28T00:13:00Z">
         <w:r>
@@ -2789,7 +2708,6 @@
           <w:t>zes</w:t>
         </w:r>
       </w:ins>
-      <w:proofErr w:type="spellEnd"/>
       <w:r>
         <w:rPr>
           <w:rFonts w:asciiTheme="majorHAnsi" w:hAnsiTheme="majorHAnsi" w:cstheme="majorHAnsi"/>
@@ -3707,13 +3625,25 @@
         <w:rPr>
           <w:sz w:val="28"/>
         </w:rPr>
-        <w:t xml:space="preserve"> modificar sus datos y cambiar contraseña</w:t>
-      </w:r>
-      <w:r>
-        <w:rPr>
-          <w:sz w:val="28"/>
-        </w:rPr>
-        <w:t>.</w:t>
+        <w:t xml:space="preserve"> modificar sus datos</w:t>
+      </w:r>
+      <w:r>
+        <w:rPr>
+          <w:sz w:val="28"/>
+        </w:rPr>
+        <w:t xml:space="preserve">, </w:t>
+      </w:r>
+      <w:r>
+        <w:rPr>
+          <w:sz w:val="28"/>
+        </w:rPr>
+        <w:t>cambiar contraseña</w:t>
+      </w:r>
+      <w:r>
+        <w:rPr>
+          <w:sz w:val="28"/>
+        </w:rPr>
+        <w:t xml:space="preserve"> y correo electrónico. </w:t>
       </w:r>
     </w:p>
     <w:p>
@@ -4491,13 +4421,7 @@
         <w:rPr>
           <w:sz w:val="28"/>
         </w:rPr>
-        <w:t>odificar su contraseña al ingresar los siguientes datos:</w:t>
-      </w:r>
-      <w:r>
-        <w:rPr>
-          <w:sz w:val="28"/>
-        </w:rPr>
-        <w:t xml:space="preserve"> </w:t>
+        <w:t xml:space="preserve">odificar su contraseña al ingresar los siguientes datos: </w:t>
       </w:r>
     </w:p>
     <w:p>
@@ -5363,14 +5287,7 @@
           <w:rPr>
             <w:sz w:val="28"/>
           </w:rPr>
-          <w:t xml:space="preserve">Número máximo de intentos por </w:t>
-        </w:r>
-        <w:proofErr w:type="gramStart"/>
-        <w:r>
-          <w:rPr>
-            <w:sz w:val="28"/>
-          </w:rPr>
-          <w:t>quiz</w:t>
+          <w:t>Número máximo de intentos por quiz</w:t>
         </w:r>
       </w:moveTo>
       <w:ins w:id="228" w:author="Chacón" w:date="2018-09-26T14:35:00Z">
@@ -5385,14 +5302,7 @@
         <w:rPr>
           <w:sz w:val="28"/>
         </w:rPr>
-        <w:t>(</w:t>
-      </w:r>
-      <w:proofErr w:type="gramEnd"/>
-      <w:r>
-        <w:rPr>
-          <w:sz w:val="28"/>
-        </w:rPr>
-        <w:t>1-5)</w:t>
+        <w:t>(1-5)</w:t>
       </w:r>
     </w:p>
     <w:p>
@@ -5561,21 +5471,7 @@
         <w:rPr>
           <w:sz w:val="28"/>
         </w:rPr>
-        <w:t xml:space="preserve">uede eliminar los </w:t>
-      </w:r>
-      <w:proofErr w:type="spellStart"/>
-      <w:r>
-        <w:rPr>
-          <w:sz w:val="28"/>
-        </w:rPr>
-        <w:t>quizzes</w:t>
-      </w:r>
-      <w:proofErr w:type="spellEnd"/>
-      <w:r>
-        <w:rPr>
-          <w:sz w:val="28"/>
-        </w:rPr>
-        <w:t>.</w:t>
+        <w:t>uede eliminar los quizzes.</w:t>
       </w:r>
     </w:p>
     <w:p>
@@ -5666,43 +5562,7 @@
         <w:rPr>
           <w:sz w:val="28"/>
         </w:rPr>
-        <w:t xml:space="preserve"> a </w:t>
-      </w:r>
-      <w:r>
-        <w:rPr>
-          <w:sz w:val="28"/>
-        </w:rPr>
-        <w:t>excep</w:t>
-      </w:r>
-      <w:r>
-        <w:rPr>
-          <w:sz w:val="28"/>
-        </w:rPr>
-        <w:t>ción</w:t>
-      </w:r>
-      <w:r>
-        <w:rPr>
-          <w:sz w:val="28"/>
-        </w:rPr>
-        <w:t xml:space="preserve"> </w:t>
-      </w:r>
-      <w:r>
-        <w:rPr>
-          <w:sz w:val="28"/>
-        </w:rPr>
-        <w:t>d</w:t>
-      </w:r>
-      <w:r>
-        <w:rPr>
-          <w:sz w:val="28"/>
-        </w:rPr>
-        <w:t>el nombre del quiz</w:t>
-      </w:r>
-      <w:r>
-        <w:rPr>
-          <w:sz w:val="28"/>
-        </w:rPr>
-        <w:t>,</w:t>
+        <w:t xml:space="preserve"> a excepción del nombre del quiz,</w:t>
       </w:r>
       <w:r>
         <w:rPr>
@@ -5767,7 +5627,19 @@
         <w:rPr>
           <w:sz w:val="28"/>
         </w:rPr>
-        <w:t>: El administrador podrá activar o desactivar el quiz que desee vean los empleados.</w:t>
+        <w:t xml:space="preserve">: El administrador podrá activar o desactivar el quiz que desee </w:t>
+      </w:r>
+      <w:r>
+        <w:rPr>
+          <w:sz w:val="28"/>
+        </w:rPr>
+        <w:t>que los empleados realizen</w:t>
+      </w:r>
+      <w:r>
+        <w:rPr>
+          <w:sz w:val="28"/>
+        </w:rPr>
+        <w:t>.</w:t>
       </w:r>
     </w:p>
     <w:p>
@@ -6435,7 +6307,25 @@
         <w:rPr>
           <w:sz w:val="28"/>
         </w:rPr>
-        <w:t xml:space="preserve">Descripción de la pregunta, tipo de respuesta y el puntaje.  </w:t>
+        <w:t>Descripción de la pregunta, tipo de respuesta</w:t>
+      </w:r>
+      <w:r>
+        <w:rPr>
+          <w:sz w:val="28"/>
+        </w:rPr>
+        <w:t xml:space="preserve">, </w:t>
+      </w:r>
+      <w:r>
+        <w:rPr>
+          <w:sz w:val="28"/>
+        </w:rPr>
+        <w:t>el puntaje</w:t>
+      </w:r>
+      <w:r>
+        <w:rPr>
+          <w:sz w:val="28"/>
+        </w:rPr>
+        <w:t xml:space="preserve"> y sus respectivas respuestas. </w:t>
       </w:r>
     </w:p>
     <w:p>
@@ -6544,21 +6434,7 @@
         <w:rPr>
           <w:sz w:val="28"/>
         </w:rPr>
-        <w:t xml:space="preserve">Cantidad de respuestas correctas (2-4), los distractores y las respuestas con </w:t>
-      </w:r>
-      <w:proofErr w:type="gramStart"/>
-      <w:r>
-        <w:rPr>
-          <w:sz w:val="28"/>
-        </w:rPr>
-        <w:t>sus respectivo puntaje</w:t>
-      </w:r>
-      <w:proofErr w:type="gramEnd"/>
-      <w:r>
-        <w:rPr>
-          <w:sz w:val="28"/>
-        </w:rPr>
-        <w:t xml:space="preserve">. </w:t>
+        <w:t xml:space="preserve">Cantidad de respuestas correctas (2-4), los distractores y las respuestas con sus respectivo puntaje. </w:t>
       </w:r>
     </w:p>
     <w:p>
@@ -6953,8 +6829,6 @@
         </w:rPr>
         <w:t>6</w:t>
       </w:r>
-      <w:bookmarkStart w:id="313" w:name="_GoBack"/>
-      <w:bookmarkEnd w:id="313"/>
       <w:r>
         <w:rPr>
           <w:sz w:val="28"/>
@@ -6989,25 +6863,25 @@
     <w:p>
       <w:pPr>
         <w:rPr>
-          <w:ins w:id="314" w:author="Chacón" w:date="2018-09-27T22:33:00Z"/>
-          <w:del w:id="315" w:author="JESSICA SARAI GONZALEZ BAUTISTA" w:date="2018-09-28T00:45:00Z"/>
-          <w:sz w:val="28"/>
-        </w:rPr>
-      </w:pPr>
-    </w:p>
-    <w:p>
-      <w:ins w:id="316" w:author="Chacón" w:date="2018-09-27T22:34:00Z">
-        <w:del w:id="317" w:author="JESSICA SARAI GONZALEZ BAUTISTA" w:date="2018-09-28T00:44:00Z">
+          <w:ins w:id="313" w:author="Chacón" w:date="2018-09-27T22:33:00Z"/>
+          <w:del w:id="314" w:author="JESSICA SARAI GONZALEZ BAUTISTA" w:date="2018-09-28T00:45:00Z"/>
+          <w:sz w:val="28"/>
+        </w:rPr>
+      </w:pPr>
+    </w:p>
+    <w:p>
+      <w:ins w:id="315" w:author="Chacón" w:date="2018-09-27T22:34:00Z">
+        <w:del w:id="316" w:author="JESSICA SARAI GONZALEZ BAUTISTA" w:date="2018-09-28T00:44:00Z">
           <w:r>
             <w:delText>I</w:delText>
           </w:r>
         </w:del>
-        <w:del w:id="318" w:author="JESSICA SARAI GONZALEZ BAUTISTA" w:date="2018-09-28T00:45:00Z">
+        <w:del w:id="317" w:author="JESSICA SARAI GONZALEZ BAUTISTA" w:date="2018-09-28T00:45:00Z">
           <w:r>
             <w:delText xml:space="preserve">nformación respectiva </w:delText>
           </w:r>
         </w:del>
-        <w:del w:id="319" w:author="JESSICA SARAI GONZALEZ BAUTISTA" w:date="2018-09-28T00:44:00Z">
+        <w:del w:id="318" w:author="JESSICA SARAI GONZALEZ BAUTISTA" w:date="2018-09-28T00:44:00Z">
           <w:r>
             <w:delText>el documento.</w:delText>
           </w:r>
@@ -7022,12 +6896,12 @@
           <w:numId w:val="1"/>
         </w:numPr>
         <w:rPr>
-          <w:moveFrom w:id="320" w:author="Jesus Antonio Pacheco Balam" w:date="2018-09-17T13:05:00Z"/>
-          <w:sz w:val="28"/>
-        </w:rPr>
-      </w:pPr>
-      <w:moveFromRangeStart w:id="321" w:author="Jesus Antonio Pacheco Balam" w:date="2018-09-17T13:05:00Z" w:name="move524952815"/>
-      <w:moveFrom w:id="322" w:author="Jesus Antonio Pacheco Balam" w:date="2018-09-17T13:05:00Z">
+          <w:moveFrom w:id="319" w:author="Jesus Antonio Pacheco Balam" w:date="2018-09-17T13:05:00Z"/>
+          <w:sz w:val="28"/>
+        </w:rPr>
+      </w:pPr>
+      <w:moveFromRangeStart w:id="320" w:author="Jesus Antonio Pacheco Balam" w:date="2018-09-17T13:05:00Z" w:name="move524952815"/>
+      <w:moveFrom w:id="321" w:author="Jesus Antonio Pacheco Balam" w:date="2018-09-17T13:05:00Z">
         <w:r>
           <w:rPr>
             <w:sz w:val="28"/>
@@ -7044,11 +6918,11 @@
           <w:numId w:val="1"/>
         </w:numPr>
         <w:rPr>
-          <w:moveFrom w:id="323" w:author="Jesus Antonio Pacheco Balam" w:date="2018-09-17T13:05:00Z"/>
-          <w:sz w:val="28"/>
-        </w:rPr>
-      </w:pPr>
-      <w:moveFrom w:id="324" w:author="Jesus Antonio Pacheco Balam" w:date="2018-09-17T13:05:00Z">
+          <w:moveFrom w:id="322" w:author="Jesus Antonio Pacheco Balam" w:date="2018-09-17T13:05:00Z"/>
+          <w:sz w:val="28"/>
+        </w:rPr>
+      </w:pPr>
+      <w:moveFrom w:id="323" w:author="Jesus Antonio Pacheco Balam" w:date="2018-09-17T13:05:00Z">
         <w:r>
           <w:rPr>
             <w:sz w:val="28"/>
@@ -7065,11 +6939,11 @@
           <w:numId w:val="1"/>
         </w:numPr>
         <w:rPr>
-          <w:moveFrom w:id="325" w:author="Jesus Antonio Pacheco Balam" w:date="2018-09-17T13:05:00Z"/>
-          <w:sz w:val="28"/>
-        </w:rPr>
-      </w:pPr>
-      <w:moveFrom w:id="326" w:author="Jesus Antonio Pacheco Balam" w:date="2018-09-17T13:05:00Z">
+          <w:moveFrom w:id="324" w:author="Jesus Antonio Pacheco Balam" w:date="2018-09-17T13:05:00Z"/>
+          <w:sz w:val="28"/>
+        </w:rPr>
+      </w:pPr>
+      <w:moveFrom w:id="325" w:author="Jesus Antonio Pacheco Balam" w:date="2018-09-17T13:05:00Z">
         <w:r>
           <w:rPr>
             <w:sz w:val="28"/>
@@ -7086,12 +6960,12 @@
           <w:numId w:val="1"/>
         </w:numPr>
         <w:rPr>
-          <w:ins w:id="327" w:author="Jesus Antonio Pacheco Balam" w:date="2018-09-11T01:24:00Z"/>
-          <w:moveFrom w:id="328" w:author="Jesus Antonio Pacheco Balam" w:date="2018-09-17T13:05:00Z"/>
-          <w:sz w:val="28"/>
-        </w:rPr>
-      </w:pPr>
-      <w:moveFrom w:id="329" w:author="Jesus Antonio Pacheco Balam" w:date="2018-09-17T13:05:00Z">
+          <w:ins w:id="326" w:author="Jesus Antonio Pacheco Balam" w:date="2018-09-11T01:24:00Z"/>
+          <w:moveFrom w:id="327" w:author="Jesus Antonio Pacheco Balam" w:date="2018-09-17T13:05:00Z"/>
+          <w:sz w:val="28"/>
+        </w:rPr>
+      </w:pPr>
+      <w:moveFrom w:id="328" w:author="Jesus Antonio Pacheco Balam" w:date="2018-09-17T13:05:00Z">
         <w:r>
           <w:rPr>
             <w:sz w:val="28"/>
@@ -7108,12 +6982,12 @@
           <w:numId w:val="1"/>
         </w:numPr>
         <w:rPr>
-          <w:moveFrom w:id="330" w:author="Jesus Antonio Pacheco Balam" w:date="2018-09-17T13:05:00Z"/>
-          <w:sz w:val="28"/>
-        </w:rPr>
-      </w:pPr>
-    </w:p>
-    <w:moveFromRangeEnd w:id="321"/>
+          <w:moveFrom w:id="329" w:author="Jesus Antonio Pacheco Balam" w:date="2018-09-17T13:05:00Z"/>
+          <w:sz w:val="28"/>
+        </w:rPr>
+      </w:pPr>
+    </w:p>
+    <w:moveFromRangeEnd w:id="320"/>
     <w:p>
       <w:pPr>
         <w:pStyle w:val="Prrafodelista"/>
@@ -7142,7 +7016,7 @@
           <w:numId w:val="1"/>
         </w:numPr>
         <w:rPr>
-          <w:ins w:id="331" w:author="Chacón" w:date="2018-09-27T22:37:00Z"/>
+          <w:ins w:id="330" w:author="Chacón" w:date="2018-09-27T22:37:00Z"/>
           <w:sz w:val="28"/>
         </w:rPr>
       </w:pPr>
@@ -7160,7 +7034,7 @@
         </w:rPr>
         <w:t>3</w:t>
       </w:r>
-      <w:del w:id="332" w:author="Chacón" w:date="2018-09-27T22:28:00Z">
+      <w:del w:id="331" w:author="Chacón" w:date="2018-09-27T22:28:00Z">
         <w:r>
           <w:rPr>
             <w:b/>
@@ -7182,7 +7056,7 @@
         </w:rPr>
         <w:t xml:space="preserve"> El empleado cuenta con</w:t>
       </w:r>
-      <w:ins w:id="333" w:author="JESSICA SARAI GONZALEZ BAUTISTA" w:date="2018-09-28T00:47:00Z">
+      <w:ins w:id="332" w:author="JESSICA SARAI GONZALEZ BAUTISTA" w:date="2018-09-28T00:47:00Z">
         <w:r>
           <w:rPr>
             <w:sz w:val="28"/>
@@ -7190,7 +7064,7 @@
           <w:t xml:space="preserve"> </w:t>
         </w:r>
       </w:ins>
-      <w:del w:id="334" w:author="JESSICA SARAI GONZALEZ BAUTISTA" w:date="2018-09-28T00:47:00Z">
+      <w:del w:id="333" w:author="JESSICA SARAI GONZALEZ BAUTISTA" w:date="2018-09-28T00:47:00Z">
         <w:r>
           <w:rPr>
             <w:sz w:val="28"/>
@@ -7198,7 +7072,7 @@
           <w:delText>debe poder</w:delText>
         </w:r>
       </w:del>
-      <w:del w:id="335" w:author="JESSICA SARAI GONZALEZ BAUTISTA" w:date="2018-09-28T00:48:00Z">
+      <w:del w:id="334" w:author="JESSICA SARAI GONZALEZ BAUTISTA" w:date="2018-09-28T00:48:00Z">
         <w:r>
           <w:rPr>
             <w:sz w:val="28"/>
@@ -7206,7 +7080,7 @@
           <w:delText xml:space="preserve"> </w:delText>
         </w:r>
       </w:del>
-      <w:del w:id="336" w:author="JESSICA SARAI GONZALEZ BAUTISTA" w:date="2018-09-28T00:47:00Z">
+      <w:del w:id="335" w:author="JESSICA SARAI GONZALEZ BAUTISTA" w:date="2018-09-28T00:47:00Z">
         <w:r>
           <w:rPr>
             <w:sz w:val="28"/>
@@ -7238,7 +7112,7 @@
           <w:sz w:val="28"/>
         </w:rPr>
       </w:pPr>
-      <w:ins w:id="337" w:author="JESSICA SARAI GONZALEZ BAUTISTA" w:date="2018-09-28T00:48:00Z">
+      <w:ins w:id="336" w:author="JESSICA SARAI GONZALEZ BAUTISTA" w:date="2018-09-28T00:48:00Z">
         <w:r>
           <w:rPr>
             <w:sz w:val="28"/>
@@ -7246,8 +7120,8 @@
           <w:t>Leer documentación.</w:t>
         </w:r>
       </w:ins>
-      <w:ins w:id="338" w:author="Chacón" w:date="2018-09-27T22:37:00Z">
-        <w:del w:id="339" w:author="JESSICA SARAI GONZALEZ BAUTISTA" w:date="2018-09-28T00:48:00Z">
+      <w:ins w:id="337" w:author="Chacón" w:date="2018-09-27T22:37:00Z">
+        <w:del w:id="338" w:author="JESSICA SARAI GONZALEZ BAUTISTA" w:date="2018-09-28T00:48:00Z">
           <w:r>
             <w:rPr>
               <w:sz w:val="28"/>
@@ -7265,7 +7139,7 @@
           <w:numId w:val="1"/>
         </w:numPr>
         <w:rPr>
-          <w:del w:id="340" w:author="JESSICA SARAI GONZALEZ BAUTISTA" w:date="2018-09-28T00:48:00Z"/>
+          <w:del w:id="339" w:author="JESSICA SARAI GONZALEZ BAUTISTA" w:date="2018-09-28T00:48:00Z"/>
           <w:sz w:val="28"/>
         </w:rPr>
       </w:pPr>
@@ -7278,11 +7152,11 @@
           <w:numId w:val="1"/>
         </w:numPr>
         <w:rPr>
-          <w:ins w:id="341" w:author="JESSICA SARAI GONZALEZ BAUTISTA" w:date="2018-09-28T00:49:00Z"/>
-          <w:sz w:val="28"/>
-        </w:rPr>
-      </w:pPr>
-      <w:ins w:id="342" w:author="JESSICA SARAI GONZALEZ BAUTISTA" w:date="2018-09-28T00:48:00Z">
+          <w:ins w:id="340" w:author="JESSICA SARAI GONZALEZ BAUTISTA" w:date="2018-09-28T00:49:00Z"/>
+          <w:sz w:val="28"/>
+        </w:rPr>
+      </w:pPr>
+      <w:ins w:id="341" w:author="JESSICA SARAI GONZALEZ BAUTISTA" w:date="2018-09-28T00:48:00Z">
         <w:r>
           <w:rPr>
             <w:sz w:val="28"/>
@@ -7302,7 +7176,7 @@
           <w:sz w:val="28"/>
         </w:rPr>
       </w:pPr>
-      <w:ins w:id="343" w:author="JESSICA SARAI GONZALEZ BAUTISTA" w:date="2018-09-28T00:49:00Z">
+      <w:ins w:id="342" w:author="JESSICA SARAI GONZALEZ BAUTISTA" w:date="2018-09-28T00:49:00Z">
         <w:r>
           <w:rPr>
             <w:sz w:val="28"/>
@@ -7325,7 +7199,7 @@
           <w:numId w:val="1"/>
         </w:numPr>
         <w:rPr>
-          <w:ins w:id="344" w:author="JESSICA SARAI GONZALEZ BAUTISTA" w:date="2018-09-28T00:49:00Z"/>
+          <w:ins w:id="343" w:author="JESSICA SARAI GONZALEZ BAUTISTA" w:date="2018-09-28T00:49:00Z"/>
           <w:sz w:val="28"/>
         </w:rPr>
       </w:pPr>
@@ -7335,8 +7209,8 @@
         </w:rPr>
         <w:t>Mensajes</w:t>
       </w:r>
-      <w:ins w:id="345" w:author="Chacón" w:date="2018-09-27T22:27:00Z">
-        <w:del w:id="346" w:author="JESSICA SARAI GONZALEZ BAUTISTA" w:date="2018-09-28T00:46:00Z">
+      <w:ins w:id="344" w:author="Chacón" w:date="2018-09-27T22:27:00Z">
+        <w:del w:id="345" w:author="JESSICA SARAI GONZALEZ BAUTISTA" w:date="2018-09-28T00:46:00Z">
           <w:r>
             <w:rPr>
               <w:sz w:val="28"/>
@@ -7344,7 +7218,7 @@
             <w:delText>con su respectiva respuesta</w:delText>
           </w:r>
         </w:del>
-        <w:del w:id="347" w:author="JESSICA SARAI GONZALEZ BAUTISTA" w:date="2018-09-28T00:47:00Z">
+        <w:del w:id="346" w:author="JESSICA SARAI GONZALEZ BAUTISTA" w:date="2018-09-28T00:47:00Z">
           <w:r>
             <w:rPr>
               <w:sz w:val="28"/>
@@ -7353,8 +7227,8 @@
           </w:r>
         </w:del>
       </w:ins>
-      <w:ins w:id="348" w:author="Chacón" w:date="2018-09-27T22:28:00Z">
-        <w:del w:id="349" w:author="JESSICA SARAI GONZALEZ BAUTISTA" w:date="2018-09-28T00:47:00Z">
+      <w:ins w:id="347" w:author="Chacón" w:date="2018-09-27T22:28:00Z">
+        <w:del w:id="348" w:author="JESSICA SARAI GONZALEZ BAUTISTA" w:date="2018-09-28T00:47:00Z">
           <w:r>
             <w:rPr>
               <w:sz w:val="28"/>
@@ -7363,8 +7237,8 @@
           </w:r>
         </w:del>
       </w:ins>
-      <w:ins w:id="350" w:author="Chacón" w:date="2018-09-27T22:27:00Z">
-        <w:del w:id="351" w:author="JESSICA SARAI GONZALEZ BAUTISTA" w:date="2018-09-28T00:47:00Z">
+      <w:ins w:id="349" w:author="Chacón" w:date="2018-09-27T22:27:00Z">
+        <w:del w:id="350" w:author="JESSICA SARAI GONZALEZ BAUTISTA" w:date="2018-09-28T00:47:00Z">
           <w:r>
             <w:rPr>
               <w:sz w:val="28"/>
@@ -7373,8 +7247,8 @@
           </w:r>
         </w:del>
       </w:ins>
-      <w:ins w:id="352" w:author="Chacón" w:date="2018-09-27T22:28:00Z">
-        <w:del w:id="353" w:author="JESSICA SARAI GONZALEZ BAUTISTA" w:date="2018-09-28T00:47:00Z">
+      <w:ins w:id="351" w:author="Chacón" w:date="2018-09-27T22:28:00Z">
+        <w:del w:id="352" w:author="JESSICA SARAI GONZALEZ BAUTISTA" w:date="2018-09-28T00:47:00Z">
           <w:r>
             <w:rPr>
               <w:sz w:val="28"/>
@@ -7383,8 +7257,8 @@
           </w:r>
         </w:del>
       </w:ins>
-      <w:ins w:id="354" w:author="Chacón" w:date="2018-09-27T22:37:00Z">
-        <w:del w:id="355" w:author="JESSICA SARAI GONZALEZ BAUTISTA" w:date="2018-09-28T00:48:00Z">
+      <w:ins w:id="353" w:author="Chacón" w:date="2018-09-27T22:37:00Z">
+        <w:del w:id="354" w:author="JESSICA SARAI GONZALEZ BAUTISTA" w:date="2018-09-28T00:48:00Z">
           <w:r>
             <w:rPr>
               <w:sz w:val="28"/>
@@ -7405,57 +7279,57 @@
           <w:sz w:val="28"/>
         </w:rPr>
       </w:pPr>
+      <w:ins w:id="355" w:author="JESSICA SARAI GONZALEZ BAUTISTA" w:date="2018-09-28T00:49:00Z">
+        <w:r>
+          <w:rPr>
+            <w:b/>
+            <w:sz w:val="28"/>
+          </w:rPr>
+          <w:t xml:space="preserve">RF </w:t>
+        </w:r>
+      </w:ins>
+      <w:r>
+        <w:rPr>
+          <w:b/>
+          <w:sz w:val="28"/>
+        </w:rPr>
+        <w:t>3</w:t>
+      </w:r>
+      <w:r>
+        <w:rPr>
+          <w:b/>
+          <w:sz w:val="28"/>
+        </w:rPr>
+        <w:t>.1</w:t>
+      </w:r>
       <w:ins w:id="356" w:author="JESSICA SARAI GONZALEZ BAUTISTA" w:date="2018-09-28T00:49:00Z">
         <w:r>
           <w:rPr>
             <w:b/>
             <w:sz w:val="28"/>
           </w:rPr>
-          <w:t xml:space="preserve">RF </w:t>
-        </w:r>
-      </w:ins>
-      <w:r>
-        <w:rPr>
-          <w:b/>
-          <w:sz w:val="28"/>
-        </w:rPr>
-        <w:t>3</w:t>
-      </w:r>
-      <w:r>
-        <w:rPr>
-          <w:b/>
-          <w:sz w:val="28"/>
-        </w:rPr>
-        <w:t>.1</w:t>
+          <w:t xml:space="preserve">: </w:t>
+        </w:r>
+        <w:r>
+          <w:rPr>
+            <w:sz w:val="28"/>
+          </w:rPr>
+          <w:t>E</w:t>
+        </w:r>
+      </w:ins>
+      <w:r>
+        <w:rPr>
+          <w:sz w:val="28"/>
+        </w:rPr>
+        <w:t>n la función,</w:t>
+      </w:r>
+      <w:r>
+        <w:rPr>
+          <w:sz w:val="28"/>
+        </w:rPr>
+        <w:t xml:space="preserve"> Leer documentación, el</w:t>
       </w:r>
       <w:ins w:id="357" w:author="JESSICA SARAI GONZALEZ BAUTISTA" w:date="2018-09-28T00:49:00Z">
-        <w:r>
-          <w:rPr>
-            <w:b/>
-            <w:sz w:val="28"/>
-          </w:rPr>
-          <w:t xml:space="preserve">: </w:t>
-        </w:r>
-        <w:r>
-          <w:rPr>
-            <w:sz w:val="28"/>
-          </w:rPr>
-          <w:t>E</w:t>
-        </w:r>
-      </w:ins>
-      <w:r>
-        <w:rPr>
-          <w:sz w:val="28"/>
-        </w:rPr>
-        <w:t>n la función,</w:t>
-      </w:r>
-      <w:r>
-        <w:rPr>
-          <w:sz w:val="28"/>
-        </w:rPr>
-        <w:t xml:space="preserve"> Leer documentación, el</w:t>
-      </w:r>
-      <w:ins w:id="358" w:author="JESSICA SARAI GONZALEZ BAUTISTA" w:date="2018-09-28T00:49:00Z">
         <w:r>
           <w:rPr>
             <w:sz w:val="28"/>
@@ -7481,54 +7355,54 @@
           <w:sz w:val="28"/>
         </w:rPr>
       </w:pPr>
+      <w:ins w:id="358" w:author="JESSICA SARAI GONZALEZ BAUTISTA" w:date="2018-09-28T00:50:00Z">
+        <w:r>
+          <w:rPr>
+            <w:b/>
+            <w:sz w:val="28"/>
+          </w:rPr>
+          <w:t xml:space="preserve">RF </w:t>
+        </w:r>
+      </w:ins>
+      <w:r>
+        <w:rPr>
+          <w:b/>
+          <w:sz w:val="28"/>
+        </w:rPr>
+        <w:t>3</w:t>
+      </w:r>
+      <w:r>
+        <w:rPr>
+          <w:b/>
+          <w:sz w:val="28"/>
+        </w:rPr>
+        <w:t>.2</w:t>
+      </w:r>
       <w:ins w:id="359" w:author="JESSICA SARAI GONZALEZ BAUTISTA" w:date="2018-09-28T00:50:00Z">
         <w:r>
           <w:rPr>
-            <w:b/>
-            <w:sz w:val="28"/>
-          </w:rPr>
-          <w:t xml:space="preserve">RF </w:t>
-        </w:r>
-      </w:ins>
-      <w:r>
-        <w:rPr>
-          <w:b/>
-          <w:sz w:val="28"/>
-        </w:rPr>
-        <w:t>3</w:t>
-      </w:r>
-      <w:r>
-        <w:rPr>
-          <w:b/>
-          <w:sz w:val="28"/>
-        </w:rPr>
-        <w:t>.2</w:t>
+            <w:sz w:val="28"/>
+          </w:rPr>
+          <w:t xml:space="preserve">: El empleado </w:t>
+        </w:r>
+      </w:ins>
+      <w:r>
+        <w:rPr>
+          <w:sz w:val="28"/>
+        </w:rPr>
+        <w:t xml:space="preserve">podrá </w:t>
+      </w:r>
+      <w:r>
+        <w:rPr>
+          <w:sz w:val="28"/>
+        </w:rPr>
+        <w:t>r</w:t>
       </w:r>
       <w:ins w:id="360" w:author="JESSICA SARAI GONZALEZ BAUTISTA" w:date="2018-09-28T00:50:00Z">
         <w:r>
           <w:rPr>
             <w:sz w:val="28"/>
           </w:rPr>
-          <w:t xml:space="preserve">: El empleado </w:t>
-        </w:r>
-      </w:ins>
-      <w:r>
-        <w:rPr>
-          <w:sz w:val="28"/>
-        </w:rPr>
-        <w:t xml:space="preserve">podrá </w:t>
-      </w:r>
-      <w:r>
-        <w:rPr>
-          <w:sz w:val="28"/>
-        </w:rPr>
-        <w:t>r</w:t>
-      </w:r>
-      <w:ins w:id="361" w:author="JESSICA SARAI GONZALEZ BAUTISTA" w:date="2018-09-28T00:50:00Z">
-        <w:r>
-          <w:rPr>
-            <w:sz w:val="28"/>
-          </w:rPr>
           <w:t>ealizar</w:t>
         </w:r>
       </w:ins>
@@ -7542,21 +7416,7 @@
         <w:rPr>
           <w:sz w:val="28"/>
         </w:rPr>
-        <w:t xml:space="preserve">los </w:t>
-      </w:r>
-      <w:proofErr w:type="spellStart"/>
-      <w:r>
-        <w:rPr>
-          <w:sz w:val="28"/>
-        </w:rPr>
-        <w:t>quizzes</w:t>
-      </w:r>
-      <w:proofErr w:type="spellEnd"/>
-      <w:r>
-        <w:rPr>
-          <w:sz w:val="28"/>
-        </w:rPr>
-        <w:t xml:space="preserve"> que estén disponibles.</w:t>
+        <w:t>los quizzes que estén disponibles.</w:t>
       </w:r>
     </w:p>
     <w:p>
@@ -7645,7 +7505,7 @@
         </w:rPr>
         <w:t>Consultar sus</w:t>
       </w:r>
-      <w:ins w:id="362" w:author="JESSICA SARAI GONZALEZ BAUTISTA" w:date="2018-09-28T00:57:00Z">
+      <w:ins w:id="361" w:author="JESSICA SARAI GONZALEZ BAUTISTA" w:date="2018-09-28T00:57:00Z">
         <w:r>
           <w:rPr>
             <w:sz w:val="28"/>
@@ -7653,7 +7513,7 @@
           <w:t xml:space="preserve"> avances </w:t>
         </w:r>
       </w:ins>
-      <w:ins w:id="363" w:author="JESSICA SARAI GONZALEZ BAUTISTA" w:date="2018-09-28T01:02:00Z">
+      <w:ins w:id="362" w:author="JESSICA SARAI GONZALEZ BAUTISTA" w:date="2018-09-28T01:02:00Z">
         <w:r>
           <w:rPr>
             <w:sz w:val="28"/>
@@ -7661,7 +7521,7 @@
           <w:t>de l</w:t>
         </w:r>
       </w:ins>
-      <w:ins w:id="364" w:author="JESSICA SARAI GONZALEZ BAUTISTA" w:date="2018-09-28T01:06:00Z">
+      <w:ins w:id="363" w:author="JESSICA SARAI GONZALEZ BAUTISTA" w:date="2018-09-28T01:06:00Z">
         <w:r>
           <w:rPr>
             <w:sz w:val="28"/>
@@ -7669,70 +7529,67 @@
           <w:t xml:space="preserve">os </w:t>
         </w:r>
       </w:ins>
-      <w:proofErr w:type="spellStart"/>
+      <w:ins w:id="364" w:author="JESSICA SARAI GONZALEZ BAUTISTA" w:date="2018-09-28T01:02:00Z">
+        <w:r>
+          <w:rPr>
+            <w:sz w:val="28"/>
+          </w:rPr>
+          <w:t>quizzes</w:t>
+        </w:r>
+      </w:ins>
+      <w:r>
+        <w:rPr>
+          <w:sz w:val="28"/>
+        </w:rPr>
+        <w:t xml:space="preserve"> que ha realizado</w:t>
+      </w:r>
+      <w:r>
+        <w:rPr>
+          <w:sz w:val="28"/>
+        </w:rPr>
+        <w:t xml:space="preserve"> </w:t>
+      </w:r>
+      <w:r>
+        <w:rPr>
+          <w:sz w:val="28"/>
+        </w:rPr>
+        <w:t>(nombre de quiz,</w:t>
+      </w:r>
+      <w:r>
+        <w:rPr>
+          <w:sz w:val="28"/>
+        </w:rPr>
+        <w:t xml:space="preserve"> intentos, </w:t>
+      </w:r>
+      <w:r>
+        <w:rPr>
+          <w:sz w:val="28"/>
+        </w:rPr>
+        <w:t xml:space="preserve">calificación y </w:t>
+      </w:r>
+      <w:r>
+        <w:rPr>
+          <w:sz w:val="28"/>
+        </w:rPr>
+        <w:t>s</w:t>
+      </w:r>
+      <w:r>
+        <w:rPr>
+          <w:sz w:val="28"/>
+        </w:rPr>
+        <w:t>tatus</w:t>
+      </w:r>
+      <w:r>
+        <w:rPr>
+          <w:sz w:val="28"/>
+        </w:rPr>
+        <w:t>)</w:t>
+      </w:r>
       <w:ins w:id="365" w:author="JESSICA SARAI GONZALEZ BAUTISTA" w:date="2018-09-28T01:02:00Z">
         <w:r>
           <w:rPr>
             <w:sz w:val="28"/>
           </w:rPr>
-          <w:t>quizzes</w:t>
-        </w:r>
-      </w:ins>
-      <w:proofErr w:type="spellEnd"/>
-      <w:r>
-        <w:rPr>
-          <w:sz w:val="28"/>
-        </w:rPr>
-        <w:t xml:space="preserve"> que ha realizado</w:t>
-      </w:r>
-      <w:r>
-        <w:rPr>
-          <w:sz w:val="28"/>
-        </w:rPr>
-        <w:t xml:space="preserve"> </w:t>
-      </w:r>
-      <w:r>
-        <w:rPr>
-          <w:sz w:val="28"/>
-        </w:rPr>
-        <w:t>(nombre de quiz,</w:t>
-      </w:r>
-      <w:r>
-        <w:rPr>
-          <w:sz w:val="28"/>
-        </w:rPr>
-        <w:t xml:space="preserve"> intentos, </w:t>
-      </w:r>
-      <w:r>
-        <w:rPr>
-          <w:sz w:val="28"/>
-        </w:rPr>
-        <w:t xml:space="preserve">calificación y </w:t>
-      </w:r>
-      <w:r>
-        <w:rPr>
-          <w:sz w:val="28"/>
-        </w:rPr>
-        <w:t>s</w:t>
-      </w:r>
-      <w:r>
-        <w:rPr>
-          <w:sz w:val="28"/>
-        </w:rPr>
-        <w:t>tatus</w:t>
-      </w:r>
-      <w:proofErr w:type="gramStart"/>
-      <w:r>
-        <w:rPr>
-          <w:sz w:val="28"/>
-        </w:rPr>
-        <w:t>)</w:t>
-      </w:r>
-      <w:ins w:id="366" w:author="JESSICA SARAI GONZALEZ BAUTISTA" w:date="2018-09-28T01:02:00Z">
-        <w:r>
-          <w:rPr>
-            <w:sz w:val="28"/>
-          </w:rPr>
           <w:t xml:space="preserve"> </w:t>
         </w:r>
       </w:ins>
@@ -7742,7 +7599,6 @@
         </w:rPr>
         <w:t>.</w:t>
       </w:r>
-      <w:proofErr w:type="gramEnd"/>
     </w:p>
     <w:p>
       <w:pPr>
@@ -7770,11 +7626,11 @@
           <w:numId w:val="9"/>
         </w:numPr>
         <w:rPr>
-          <w:ins w:id="367" w:author="JESSICA SARAI GONZALEZ BAUTISTA" w:date="2018-09-28T00:54:00Z"/>
-          <w:sz w:val="28"/>
-          <w:rPrChange w:id="368" w:author="JESSICA SARAI GONZALEZ BAUTISTA" w:date="2018-09-28T01:06:00Z">
+          <w:ins w:id="366" w:author="JESSICA SARAI GONZALEZ BAUTISTA" w:date="2018-09-28T00:54:00Z"/>
+          <w:sz w:val="28"/>
+          <w:rPrChange w:id="367" w:author="JESSICA SARAI GONZALEZ BAUTISTA" w:date="2018-09-28T01:06:00Z">
             <w:rPr>
-              <w:ins w:id="369" w:author="JESSICA SARAI GONZALEZ BAUTISTA" w:date="2018-09-28T00:54:00Z"/>
+              <w:ins w:id="368" w:author="JESSICA SARAI GONZALEZ BAUTISTA" w:date="2018-09-28T00:54:00Z"/>
             </w:rPr>
           </w:rPrChange>
         </w:rPr>
@@ -7797,37 +7653,37 @@
           <w:sz w:val="28"/>
         </w:rPr>
       </w:pPr>
+      <w:ins w:id="369" w:author="JESSICA SARAI GONZALEZ BAUTISTA" w:date="2018-09-28T00:54:00Z">
+        <w:r>
+          <w:rPr>
+            <w:b/>
+            <w:sz w:val="28"/>
+          </w:rPr>
+          <w:t xml:space="preserve">RF </w:t>
+        </w:r>
+      </w:ins>
+      <w:r>
+        <w:rPr>
+          <w:b/>
+          <w:sz w:val="28"/>
+        </w:rPr>
+        <w:t>3</w:t>
+      </w:r>
+      <w:r>
+        <w:rPr>
+          <w:b/>
+          <w:sz w:val="28"/>
+        </w:rPr>
+        <w:t>.</w:t>
+      </w:r>
+      <w:r>
+        <w:rPr>
+          <w:b/>
+          <w:sz w:val="28"/>
+        </w:rPr>
+        <w:t>3.1</w:t>
+      </w:r>
       <w:ins w:id="370" w:author="JESSICA SARAI GONZALEZ BAUTISTA" w:date="2018-09-28T00:54:00Z">
-        <w:r>
-          <w:rPr>
-            <w:b/>
-            <w:sz w:val="28"/>
-          </w:rPr>
-          <w:t xml:space="preserve">RF </w:t>
-        </w:r>
-      </w:ins>
-      <w:r>
-        <w:rPr>
-          <w:b/>
-          <w:sz w:val="28"/>
-        </w:rPr>
-        <w:t>3</w:t>
-      </w:r>
-      <w:r>
-        <w:rPr>
-          <w:b/>
-          <w:sz w:val="28"/>
-        </w:rPr>
-        <w:t>.</w:t>
-      </w:r>
-      <w:r>
-        <w:rPr>
-          <w:b/>
-          <w:sz w:val="28"/>
-        </w:rPr>
-        <w:t>3.1</w:t>
-      </w:r>
-      <w:ins w:id="371" w:author="JESSICA SARAI GONZALEZ BAUTISTA" w:date="2018-09-28T00:54:00Z">
         <w:r>
           <w:rPr>
             <w:b/>
@@ -7969,7 +7825,19 @@
         <w:rPr>
           <w:sz w:val="28"/>
         </w:rPr>
-        <w:t>puede:</w:t>
+        <w:t>puede</w:t>
+      </w:r>
+      <w:r>
+        <w:rPr>
+          <w:sz w:val="28"/>
+        </w:rPr>
+        <w:t>n</w:t>
+      </w:r>
+      <w:r>
+        <w:rPr>
+          <w:sz w:val="28"/>
+        </w:rPr>
+        <w:t>:</w:t>
       </w:r>
     </w:p>
     <w:p>
@@ -7994,7 +7862,19 @@
         <w:rPr>
           <w:sz w:val="28"/>
         </w:rPr>
-        <w:t xml:space="preserve">los usuarios conectados y su tipo (empleado o administrador). </w:t>
+        <w:t>los usuarios conectados y su tipo</w:t>
+      </w:r>
+      <w:r>
+        <w:rPr>
+          <w:sz w:val="28"/>
+        </w:rPr>
+        <w:t xml:space="preserve"> de usuario </w:t>
+      </w:r>
+      <w:r>
+        <w:rPr>
+          <w:sz w:val="28"/>
+        </w:rPr>
+        <w:t xml:space="preserve">(empleado o administrador). </w:t>
       </w:r>
     </w:p>
     <w:p>
@@ -8243,10 +8123,10 @@
     <w:p>
       <w:pPr>
         <w:rPr>
-          <w:del w:id="372" w:author="Chacón" w:date="2018-09-27T22:36:00Z"/>
-          <w:sz w:val="28"/>
-        </w:rPr>
-        <w:pPrChange w:id="373" w:author="Chacón" w:date="2018-09-27T22:37:00Z">
+          <w:del w:id="371" w:author="Chacón" w:date="2018-09-27T22:36:00Z"/>
+          <w:sz w:val="28"/>
+        </w:rPr>
+        <w:pPrChange w:id="372" w:author="Chacón" w:date="2018-09-27T22:37:00Z">
           <w:pPr>
             <w:pStyle w:val="Prrafodelista"/>
             <w:numPr>
@@ -8257,7 +8137,7 @@
           </w:pPr>
         </w:pPrChange>
       </w:pPr>
-      <w:del w:id="374" w:author="Chacón" w:date="2018-09-27T22:37:00Z">
+      <w:del w:id="373" w:author="Chacón" w:date="2018-09-27T22:37:00Z">
         <w:r>
           <w:rPr>
             <w:sz w:val="28"/>
@@ -8269,10 +8149,10 @@
     <w:p>
       <w:pPr>
         <w:rPr>
-          <w:ins w:id="375" w:author="Jesus Antonio Pacheco Balam" w:date="2018-09-17T13:08:00Z"/>
-          <w:del w:id="376" w:author="Chacón" w:date="2018-09-27T22:36:00Z"/>
-        </w:rPr>
-        <w:pPrChange w:id="377" w:author="Chacón" w:date="2018-09-27T22:36:00Z">
+          <w:ins w:id="374" w:author="Jesus Antonio Pacheco Balam" w:date="2018-09-17T13:08:00Z"/>
+          <w:del w:id="375" w:author="Chacón" w:date="2018-09-27T22:36:00Z"/>
+        </w:rPr>
+        <w:pPrChange w:id="376" w:author="Chacón" w:date="2018-09-27T22:36:00Z">
           <w:pPr>
             <w:pStyle w:val="Prrafodelista"/>
             <w:numPr>
@@ -8283,19 +8163,28 @@
           </w:pPr>
         </w:pPrChange>
       </w:pPr>
+      <w:del w:id="377" w:author="Chacón" w:date="2018-09-27T22:37:00Z">
+        <w:r>
+          <w:delText>Quiz.</w:delText>
+        </w:r>
+      </w:del>
+    </w:p>
+    <w:p>
+      <w:pPr>
+        <w:rPr>
+          <w:sz w:val="28"/>
+        </w:rPr>
+      </w:pPr>
       <w:del w:id="378" w:author="Chacón" w:date="2018-09-27T22:37:00Z">
         <w:r>
-          <w:delText>Quiz.</w:delText>
-        </w:r>
-      </w:del>
-    </w:p>
-    <w:p>
-      <w:pPr>
-        <w:rPr>
-          <w:sz w:val="28"/>
-        </w:rPr>
-      </w:pPr>
-      <w:del w:id="379" w:author="Chacón" w:date="2018-09-27T22:37:00Z">
+          <w:rPr>
+            <w:b/>
+            <w:rPrChange w:id="379" w:author="Chacón" w:date="2018-09-27T22:36:00Z">
+              <w:rPr/>
+            </w:rPrChange>
+          </w:rPr>
+          <w:delText xml:space="preserve"> </w:delText>
+        </w:r>
         <w:r>
           <w:rPr>
             <w:b/>
@@ -8303,15 +8192,6 @@
               <w:rPr/>
             </w:rPrChange>
           </w:rPr>
-          <w:delText xml:space="preserve"> </w:delText>
-        </w:r>
-        <w:r>
-          <w:rPr>
-            <w:b/>
-            <w:rPrChange w:id="381" w:author="Chacón" w:date="2018-09-27T22:36:00Z">
-              <w:rPr/>
-            </w:rPrChange>
-          </w:rPr>
           <w:br w:type="page"/>
         </w:r>
       </w:del>
@@ -8363,7 +8243,7 @@
           <w:numId w:val="1"/>
         </w:numPr>
         <w:rPr>
-          <w:ins w:id="382" w:author="Jesus Antonio Pacheco Balam" w:date="2018-09-17T13:23:00Z"/>
+          <w:ins w:id="381" w:author="Jesus Antonio Pacheco Balam" w:date="2018-09-17T13:23:00Z"/>
           <w:sz w:val="28"/>
         </w:rPr>
       </w:pPr>
@@ -8392,7 +8272,7 @@
         </w:rPr>
         <w:t xml:space="preserve">Los permisos de acceso al sistema podrán ser cambiados solamente por el </w:t>
       </w:r>
-      <w:del w:id="383" w:author="Chacón" w:date="2018-09-27T22:29:00Z">
+      <w:del w:id="382" w:author="Chacón" w:date="2018-09-27T22:29:00Z">
         <w:r>
           <w:rPr>
             <w:sz w:val="28"/>
@@ -8412,7 +8292,7 @@
         </w:rPr>
         <w:t>administrador</w:t>
       </w:r>
-      <w:ins w:id="384" w:author="Chacón" w:date="2018-09-27T22:29:00Z">
+      <w:ins w:id="383" w:author="Chacón" w:date="2018-09-27T22:29:00Z">
         <w:r>
           <w:rPr>
             <w:sz w:val="28"/>
@@ -8438,7 +8318,7 @@
           <w:sz w:val="28"/>
         </w:rPr>
       </w:pPr>
-      <w:ins w:id="385" w:author="Jesus Antonio Pacheco Balam" w:date="2018-09-17T13:23:00Z">
+      <w:ins w:id="384" w:author="Jesus Antonio Pacheco Balam" w:date="2018-09-17T13:23:00Z">
         <w:r>
           <w:rPr>
             <w:b/>
@@ -8465,7 +8345,7 @@
         </w:rPr>
         <w:t>suario</w:t>
       </w:r>
-      <w:ins w:id="386" w:author="Jesus Antonio Pacheco Balam" w:date="2018-09-17T13:25:00Z">
+      <w:ins w:id="385" w:author="Jesus Antonio Pacheco Balam" w:date="2018-09-17T13:25:00Z">
         <w:r>
           <w:rPr>
             <w:sz w:val="28"/>
@@ -8479,7 +8359,7 @@
         </w:rPr>
         <w:t>ha olvidado su contraseña, el sistema</w:t>
       </w:r>
-      <w:ins w:id="387" w:author="Jesus Antonio Pacheco Balam" w:date="2018-09-17T13:24:00Z">
+      <w:ins w:id="386" w:author="Jesus Antonio Pacheco Balam" w:date="2018-09-17T13:24:00Z">
         <w:r>
           <w:rPr>
             <w:sz w:val="28"/>
@@ -8487,21 +8367,21 @@
           <w:t xml:space="preserve"> le dará la oportunidad </w:t>
         </w:r>
       </w:ins>
+      <w:ins w:id="387" w:author="JESSICA SARAI GONZALEZ BAUTISTA" w:date="2018-09-28T01:12:00Z">
+        <w:r>
+          <w:rPr>
+            <w:sz w:val="28"/>
+          </w:rPr>
+          <w:t xml:space="preserve">de </w:t>
+        </w:r>
+      </w:ins>
+      <w:r>
+        <w:rPr>
+          <w:sz w:val="28"/>
+        </w:rPr>
+        <w:t>cambiarla</w:t>
+      </w:r>
       <w:ins w:id="388" w:author="JESSICA SARAI GONZALEZ BAUTISTA" w:date="2018-09-28T01:12:00Z">
-        <w:r>
-          <w:rPr>
-            <w:sz w:val="28"/>
-          </w:rPr>
-          <w:t xml:space="preserve">de </w:t>
-        </w:r>
-      </w:ins>
-      <w:r>
-        <w:rPr>
-          <w:sz w:val="28"/>
-        </w:rPr>
-        <w:t>cambiarla</w:t>
-      </w:r>
-      <w:ins w:id="389" w:author="JESSICA SARAI GONZALEZ BAUTISTA" w:date="2018-09-28T01:12:00Z">
         <w:r>
           <w:rPr>
             <w:sz w:val="28"/>
@@ -8539,7 +8419,7 @@
         </w:rPr>
         <w:t>Correo electrónico Gmail</w:t>
       </w:r>
-      <w:ins w:id="390" w:author="JESSICA SARAI GONZALEZ BAUTISTA" w:date="2018-09-28T01:12:00Z">
+      <w:ins w:id="389" w:author="JESSICA SARAI GONZALEZ BAUTISTA" w:date="2018-09-28T01:12:00Z">
         <w:r>
           <w:rPr>
             <w:sz w:val="28"/>
@@ -8547,8 +8427,8 @@
           <w:t xml:space="preserve"> </w:t>
         </w:r>
       </w:ins>
-      <w:ins w:id="391" w:author="Jesus Antonio Pacheco Balam" w:date="2018-09-17T13:24:00Z">
-        <w:del w:id="392" w:author="JESSICA SARAI GONZALEZ BAUTISTA" w:date="2018-09-28T01:12:00Z">
+      <w:ins w:id="390" w:author="Jesus Antonio Pacheco Balam" w:date="2018-09-17T13:24:00Z">
+        <w:del w:id="391" w:author="JESSICA SARAI GONZALEZ BAUTISTA" w:date="2018-09-28T01:12:00Z">
           <w:r>
             <w:rPr>
               <w:sz w:val="28"/>
@@ -8557,8 +8437,8 @@
           </w:r>
         </w:del>
       </w:ins>
-      <w:ins w:id="393" w:author="Jesus Antonio Pacheco Balam" w:date="2018-09-17T13:26:00Z">
-        <w:del w:id="394" w:author="JESSICA SARAI GONZALEZ BAUTISTA" w:date="2018-09-28T01:12:00Z">
+      <w:ins w:id="392" w:author="Jesus Antonio Pacheco Balam" w:date="2018-09-17T13:26:00Z">
+        <w:del w:id="393" w:author="JESSICA SARAI GONZALEZ BAUTISTA" w:date="2018-09-28T01:12:00Z">
           <w:r>
             <w:rPr>
               <w:sz w:val="28"/>
@@ -8567,8 +8447,8 @@
           </w:r>
         </w:del>
       </w:ins>
-      <w:ins w:id="395" w:author="Jesus Antonio Pacheco Balam" w:date="2018-09-17T13:24:00Z">
-        <w:del w:id="396" w:author="JESSICA SARAI GONZALEZ BAUTISTA" w:date="2018-09-28T01:12:00Z">
+      <w:ins w:id="394" w:author="Jesus Antonio Pacheco Balam" w:date="2018-09-17T13:24:00Z">
+        <w:del w:id="395" w:author="JESSICA SARAI GONZALEZ BAUTISTA" w:date="2018-09-28T01:12:00Z">
           <w:r>
             <w:rPr>
               <w:sz w:val="28"/>
@@ -8576,7 +8456,7 @@
             <w:delText xml:space="preserve"> con una pregunt</w:delText>
           </w:r>
         </w:del>
-        <w:del w:id="397" w:author="JESSICA SARAI GONZALEZ BAUTISTA" w:date="2018-09-28T01:11:00Z">
+        <w:del w:id="396" w:author="JESSICA SARAI GONZALEZ BAUTISTA" w:date="2018-09-28T01:11:00Z">
           <w:r>
             <w:rPr>
               <w:sz w:val="28"/>
@@ -8585,8 +8465,8 @@
           </w:r>
         </w:del>
       </w:ins>
-      <w:ins w:id="398" w:author="Jesus Antonio Pacheco Balam" w:date="2018-09-17T13:26:00Z">
-        <w:del w:id="399" w:author="JESSICA SARAI GONZALEZ BAUTISTA" w:date="2018-09-28T01:11:00Z">
+      <w:ins w:id="397" w:author="Jesus Antonio Pacheco Balam" w:date="2018-09-17T13:26:00Z">
+        <w:del w:id="398" w:author="JESSICA SARAI GONZALEZ BAUTISTA" w:date="2018-09-28T01:11:00Z">
           <w:r>
             <w:rPr>
               <w:sz w:val="28"/>
@@ -8595,7 +8475,7 @@
           </w:r>
         </w:del>
       </w:ins>
-      <w:ins w:id="400" w:author="Jesus Antonio Pacheco Balam" w:date="2018-09-17T13:28:00Z">
+      <w:ins w:id="399" w:author="Jesus Antonio Pacheco Balam" w:date="2018-09-17T13:28:00Z">
         <w:r>
           <w:rPr>
             <w:sz w:val="28"/>
@@ -8704,29 +8584,29 @@
         </w:rPr>
         <w:t xml:space="preserve"> iguales, el sistema valida</w:t>
       </w:r>
+      <w:ins w:id="400" w:author="Jesus Antonio Pacheco Balam" w:date="2018-09-11T01:02:00Z">
+        <w:r>
+          <w:rPr>
+            <w:sz w:val="28"/>
+          </w:rPr>
+          <w:t>ra</w:t>
+        </w:r>
+      </w:ins>
+      <w:r>
+        <w:rPr>
+          <w:sz w:val="28"/>
+        </w:rPr>
+        <w:t xml:space="preserve"> </w:t>
+      </w:r>
       <w:ins w:id="401" w:author="Jesus Antonio Pacheco Balam" w:date="2018-09-11T01:02:00Z">
         <w:r>
           <w:rPr>
             <w:sz w:val="28"/>
           </w:rPr>
-          <w:t>ra</w:t>
-        </w:r>
-      </w:ins>
-      <w:r>
-        <w:rPr>
-          <w:sz w:val="28"/>
-        </w:rPr>
-        <w:t xml:space="preserve"> </w:t>
-      </w:r>
-      <w:ins w:id="402" w:author="Jesus Antonio Pacheco Balam" w:date="2018-09-11T01:02:00Z">
-        <w:r>
-          <w:rPr>
-            <w:sz w:val="28"/>
-          </w:rPr>
           <w:t>que sea única.</w:t>
         </w:r>
       </w:ins>
-      <w:del w:id="403" w:author="Jesus Antonio Pacheco Balam" w:date="2018-09-11T01:02:00Z">
+      <w:del w:id="402" w:author="Jesus Antonio Pacheco Balam" w:date="2018-09-11T01:02:00Z">
         <w:r>
           <w:rPr>
             <w:sz w:val="28"/>
@@ -8815,7 +8695,7 @@
         </w:rPr>
         <w:t>El sistema debe proporcionar mensajes de error que</w:t>
       </w:r>
-      <w:ins w:id="404" w:author="Jesus Antonio Pacheco Balam" w:date="2018-09-17T13:41:00Z">
+      <w:ins w:id="403" w:author="Jesus Antonio Pacheco Balam" w:date="2018-09-17T13:41:00Z">
         <w:r>
           <w:rPr>
             <w:sz w:val="28"/>
@@ -8823,7 +8703,7 @@
           <w:t xml:space="preserve"> </w:t>
         </w:r>
       </w:ins>
-      <w:del w:id="405" w:author="Jesus Antonio Pacheco Balam" w:date="2018-09-17T13:41:00Z">
+      <w:del w:id="404" w:author="Jesus Antonio Pacheco Balam" w:date="2018-09-17T13:41:00Z">
         <w:r>
           <w:rPr>
             <w:sz w:val="28"/>
@@ -8835,7 +8715,15 @@
         <w:rPr>
           <w:sz w:val="28"/>
         </w:rPr>
-        <w:t>sean informativos y orientados a</w:t>
+        <w:t xml:space="preserve">sean informativos y </w:t>
+      </w:r>
+      <w:bookmarkStart w:id="405" w:name="_GoBack"/>
+      <w:bookmarkEnd w:id="405"/>
+      <w:r>
+        <w:rPr>
+          <w:sz w:val="28"/>
+        </w:rPr>
+        <w:t>orientados a</w:t>
       </w:r>
       <w:r>
         <w:rPr>
@@ -12711,7 +12599,7 @@
 </file>
 
 <file path=customXml/itemProps1.xml><?xml version="1.0" encoding="utf-8"?>
-<ds:datastoreItem xmlns:ds="http://schemas.openxmlformats.org/officeDocument/2006/customXml" ds:itemID="{E38B2134-98C5-4C42-B77D-A1F0BB814264}">
+<ds:datastoreItem xmlns:ds="http://schemas.openxmlformats.org/officeDocument/2006/customXml" ds:itemID="{690852A8-15FC-47EE-ACE3-1266FACB2A19}">
   <ds:schemaRefs>
     <ds:schemaRef ds:uri="http://schemas.openxmlformats.org/officeDocument/2006/bibliography"/>
   </ds:schemaRefs>

</xml_diff>